<commit_message>
atualização do jogo de nave
</commit_message>
<xml_diff>
--- a/1 - Lógica de Programação Essencial/Matéria da DIO.docx
+++ b/1 - Lógica de Programação Essencial/Matéria da DIO.docx
@@ -1,6 +1,6 @@
 
 <file path=word/document.xml><?xml version="1.0" encoding="utf-8"?>
-<w:document xmlns:wpc="http://schemas.microsoft.com/office/word/2010/wordprocessingCanvas" xmlns:cx="http://schemas.microsoft.com/office/drawing/2014/chartex" xmlns:cx1="http://schemas.microsoft.com/office/drawing/2015/9/8/chartex" xmlns:cx2="http://schemas.microsoft.com/office/drawing/2015/10/21/chartex" xmlns:cx3="http://schemas.microsoft.com/office/drawing/2016/5/9/chartex" xmlns:cx4="http://schemas.microsoft.com/office/drawing/2016/5/10/chartex" xmlns:cx5="http://schemas.microsoft.com/office/drawing/2016/5/11/chartex" xmlns:cx6="http://schemas.microsoft.com/office/drawing/2016/5/12/chartex" xmlns:cx7="http://schemas.microsoft.com/office/drawing/2016/5/13/chartex" xmlns:cx8="http://schemas.microsoft.com/office/drawing/2016/5/14/chartex" xmlns:mc="http://schemas.openxmlformats.org/markup-compatibility/2006" xmlns:aink="http://schemas.microsoft.com/office/drawing/2016/ink" xmlns:am3d="http://schemas.microsoft.com/office/drawing/2017/model3d" xmlns:o="urn:schemas-microsoft-com:office:office" xmlns:r="http://schemas.openxmlformats.org/officeDocument/2006/relationships" xmlns:m="http://schemas.openxmlformats.org/officeDocument/2006/math" xmlns:v="urn:schemas-microsoft-com:vml" xmlns:wp14="http://schemas.microsoft.com/office/word/2010/wordprocessingDrawing" xmlns:wp="http://schemas.openxmlformats.org/drawingml/2006/wordprocessingDrawing" xmlns:w10="urn:schemas-microsoft-com:office:word" xmlns:w="http://schemas.openxmlformats.org/wordprocessingml/2006/main" xmlns:w14="http://schemas.microsoft.com/office/word/2010/wordml" xmlns:w15="http://schemas.microsoft.com/office/word/2012/wordml" xmlns:w16cid="http://schemas.microsoft.com/office/word/2016/wordml/cid" xmlns:w16se="http://schemas.microsoft.com/office/word/2015/wordml/symex" xmlns:wpg="http://schemas.microsoft.com/office/word/2010/wordprocessingGroup" xmlns:wpi="http://schemas.microsoft.com/office/word/2010/wordprocessingInk" xmlns:wne="http://schemas.microsoft.com/office/word/2006/wordml" xmlns:wps="http://schemas.microsoft.com/office/word/2010/wordprocessingShape" mc:Ignorable="w14 w15 w16se w16cid wp14">
+<w:document xmlns:wpc="http://schemas.microsoft.com/office/word/2010/wordprocessingCanvas" xmlns:cx="http://schemas.microsoft.com/office/drawing/2014/chartex" xmlns:cx1="http://schemas.microsoft.com/office/drawing/2015/9/8/chartex" xmlns:cx2="http://schemas.microsoft.com/office/drawing/2015/10/21/chartex" xmlns:cx3="http://schemas.microsoft.com/office/drawing/2016/5/9/chartex" xmlns:cx4="http://schemas.microsoft.com/office/drawing/2016/5/10/chartex" xmlns:cx5="http://schemas.microsoft.com/office/drawing/2016/5/11/chartex" xmlns:cx6="http://schemas.microsoft.com/office/drawing/2016/5/12/chartex" xmlns:cx7="http://schemas.microsoft.com/office/drawing/2016/5/13/chartex" xmlns:cx8="http://schemas.microsoft.com/office/drawing/2016/5/14/chartex" xmlns:mc="http://schemas.openxmlformats.org/markup-compatibility/2006" xmlns:aink="http://schemas.microsoft.com/office/drawing/2016/ink" xmlns:am3d="http://schemas.microsoft.com/office/drawing/2017/model3d" xmlns:o="urn:schemas-microsoft-com:office:office" xmlns:r="http://schemas.openxmlformats.org/officeDocument/2006/relationships" xmlns:m="http://schemas.openxmlformats.org/officeDocument/2006/math" xmlns:v="urn:schemas-microsoft-com:vml" xmlns:wp14="http://schemas.microsoft.com/office/word/2010/wordprocessingDrawing" xmlns:wp="http://schemas.openxmlformats.org/drawingml/2006/wordprocessingDrawing" xmlns:w10="urn:schemas-microsoft-com:office:word" xmlns:w="http://schemas.openxmlformats.org/wordprocessingml/2006/main" xmlns:w14="http://schemas.microsoft.com/office/word/2010/wordml" xmlns:w15="http://schemas.microsoft.com/office/word/2012/wordml" xmlns:w16cex="http://schemas.microsoft.com/office/word/2018/wordml/cex" xmlns:w16cid="http://schemas.microsoft.com/office/word/2016/wordml/cid" xmlns:w16="http://schemas.microsoft.com/office/word/2018/wordml" xmlns:w16sdtdh="http://schemas.microsoft.com/office/word/2020/wordml/sdtdatahash" xmlns:w16se="http://schemas.microsoft.com/office/word/2015/wordml/symex" xmlns:wpg="http://schemas.microsoft.com/office/word/2010/wordprocessingGroup" xmlns:wpi="http://schemas.microsoft.com/office/word/2010/wordprocessingInk" xmlns:wne="http://schemas.microsoft.com/office/word/2006/wordml" xmlns:wps="http://schemas.microsoft.com/office/word/2010/wordprocessingShape" mc:Ignorable="w14 w15 w16se w16cid w16 w16cex w16sdtdh wp14">
   <w:background w:color="1C1A10" w:themeColor="background2" w:themeShade="19"/>
   <w:body>
     <w:p>
@@ -223,12 +223,7 @@
         <w:t xml:space="preserve">2 – </w:t>
       </w:r>
       <w:r>
-        <w:t>Estrut</w:t>
-      </w:r>
-      <w:bookmarkStart w:id="0" w:name="_GoBack"/>
-      <w:bookmarkEnd w:id="0"/>
-      <w:r>
-        <w:t>uras de dados</w:t>
+        <w:t>Estruturas de dados</w:t>
       </w:r>
     </w:p>
     <w:p>
@@ -751,15 +746,56 @@
         <w:t>cada um dos nós conhece o valor que está sendo armazenado em seu interior além de conhecer o elemento posterior a ele.</w:t>
       </w:r>
       <w:r>
-        <w:t xml:space="preserve"> Os </w:t>
+        <w:t xml:space="preserve"> Os nós são amarrados com a indicação de qual é o próximo elemento.</w:t>
+      </w:r>
+    </w:p>
+    <w:p>
+      <w:r>
+        <w:rPr>
+          <w:rStyle w:val="Forte"/>
+        </w:rPr>
+        <w:t>Lista duplamente ligada</w:t>
+      </w:r>
+      <w:r>
+        <w:t>: Elas são bidirecionais. Os nós sabem quem é o próximo elemento e também quem é o elemento anterior, o que permite a navegação reversa.</w:t>
+      </w:r>
+    </w:p>
+    <w:p/>
+    <w:p>
+      <w:pPr>
+        <w:pStyle w:val="Ttulo2"/>
+      </w:pPr>
+      <w:r>
+        <w:t>Pilha</w:t>
+      </w:r>
+    </w:p>
+    <w:p>
+      <w:r>
+        <w:t>Estrutura de dados que serve como uma coleção de elementos. Permite o acesso a somente um item de dados armazenados.</w:t>
+      </w:r>
+    </w:p>
+    <w:p>
+      <w:r>
+        <w:t>O acesso aos itens da pilha é restrito, somente um item pode ser removido ou lido por vez.</w:t>
+      </w:r>
+    </w:p>
+    <w:p>
+      <w:r>
+        <w:rPr>
+          <w:rStyle w:val="Forte"/>
+        </w:rPr>
+        <w:t>Pilha LIFO/UEPS</w:t>
+      </w:r>
+      <w:r>
+        <w:t xml:space="preserve">: Última que Entra Primeira </w:t>
       </w:r>
       <w:proofErr w:type="gramStart"/>
       <w:r>
-        <w:t>nós são</w:t>
+        <w:t>que Sai</w:t>
       </w:r>
       <w:proofErr w:type="gramEnd"/>
       <w:r>
-        <w:t xml:space="preserve"> amarrados com a indicação de qual é o próximo elemento.</w:t>
+        <w:t>. O último elemento a ser retirado é o último que tiver sido inserido.</w:t>
       </w:r>
     </w:p>
     <w:p>
@@ -767,18 +803,13 @@
         <w:rPr>
           <w:rStyle w:val="Forte"/>
         </w:rPr>
-        <w:t>Lista duplamente ligada</w:t>
-      </w:r>
-      <w:r>
-        <w:t xml:space="preserve">: Elas são bidirecionais. Os </w:t>
-      </w:r>
-      <w:proofErr w:type="gramStart"/>
-      <w:r>
-        <w:t>nós sabem</w:t>
-      </w:r>
-      <w:proofErr w:type="gramEnd"/>
-      <w:r>
-        <w:t xml:space="preserve"> quem é o próximo elemento e também quem é o elemento anterior, o que permite a navegação reversa.</w:t>
+        <w:t>Pilha FIFO/PEPS</w:t>
+      </w:r>
+      <w:r>
+        <w:t xml:space="preserve">: </w:t>
+      </w:r>
+      <w:r>
+        <w:t>Primeiro que Entra Primeiro que sai. O primeiro elemento a ser retirado é o primeiro que foi inserido.</w:t>
       </w:r>
     </w:p>
     <w:p/>
@@ -787,212 +818,160 @@
         <w:pStyle w:val="Ttulo2"/>
       </w:pPr>
       <w:r>
-        <w:t>Pilha</w:t>
-      </w:r>
-    </w:p>
-    <w:p>
-      <w:r>
-        <w:t>Estrutura de dados que serve como uma coleção de elementos. Permite o acesso a somente um item de dados armazenados.</w:t>
-      </w:r>
-    </w:p>
-    <w:p>
-      <w:r>
-        <w:t>O acesso aos itens da pilha é restrito, somente um item pode ser removido ou lido por vez.</w:t>
-      </w:r>
-    </w:p>
-    <w:p>
-      <w:r>
-        <w:rPr>
-          <w:rStyle w:val="Forte"/>
-        </w:rPr>
-        <w:t>Pilha LIFO/UEPS</w:t>
-      </w:r>
-      <w:r>
-        <w:t xml:space="preserve">: Última que Entra Primeira </w:t>
-      </w:r>
-      <w:proofErr w:type="gramStart"/>
-      <w:r>
-        <w:t>que Sai</w:t>
-      </w:r>
-      <w:proofErr w:type="gramEnd"/>
-      <w:r>
-        <w:t>. O último elemento a ser retirado é o último que tiver sido inserido.</w:t>
-      </w:r>
-    </w:p>
-    <w:p>
-      <w:r>
-        <w:rPr>
-          <w:rStyle w:val="Forte"/>
-        </w:rPr>
-        <w:t>Pilha FIFO/PEPS</w:t>
-      </w:r>
-      <w:r>
-        <w:t xml:space="preserve">: </w:t>
-      </w:r>
-      <w:r>
-        <w:t>Primeiro que Entra Primeiro que sai. O primeiro elemento a ser retirado é o primeiro que foi inserido.</w:t>
-      </w:r>
-    </w:p>
-    <w:p/>
+        <w:t>Filas</w:t>
+      </w:r>
+    </w:p>
+    <w:p>
+      <w:r>
+        <w:t>O elemento mais antigo é que será o primeiro a ser removido.</w:t>
+      </w:r>
+    </w:p>
+    <w:p/>
+    <w:p>
+      <w:pPr>
+        <w:pStyle w:val="Ttulo1"/>
+      </w:pPr>
+      <w:r>
+        <w:t xml:space="preserve">Estrutura de dados do tipo árvores, tabela </w:t>
+      </w:r>
+      <w:proofErr w:type="spellStart"/>
+      <w:r>
+        <w:t>hash</w:t>
+      </w:r>
+      <w:proofErr w:type="spellEnd"/>
+      <w:r>
+        <w:t xml:space="preserve"> e grafos</w:t>
+      </w:r>
+    </w:p>
     <w:p>
       <w:pPr>
         <w:pStyle w:val="Ttulo2"/>
       </w:pPr>
       <w:r>
-        <w:t>Filas</w:t>
-      </w:r>
-    </w:p>
-    <w:p>
-      <w:r>
-        <w:t>O elemento mais antigo é que será o primeiro a ser removido.</w:t>
-      </w:r>
-    </w:p>
-    <w:p/>
-    <w:p>
-      <w:pPr>
-        <w:pStyle w:val="Ttulo1"/>
-      </w:pPr>
-      <w:r>
-        <w:t xml:space="preserve">Estrutura de dados do tipo árvores, tabela </w:t>
+        <w:t>Árvore</w:t>
+      </w:r>
+    </w:p>
+    <w:p>
+      <w:r>
+        <w:t>Organiza os elementos de forma hierárquica, onde existem um elemento que fica no topo da árvore (raiz) e os elementos subordinados a ele(nós/folhas)</w:t>
+      </w:r>
+    </w:p>
+    <w:p/>
+    <w:p>
+      <w:pPr>
+        <w:pStyle w:val="Ttulo2"/>
+      </w:pPr>
+      <w:r>
+        <w:t xml:space="preserve">Tabelas </w:t>
       </w:r>
       <w:proofErr w:type="spellStart"/>
       <w:r>
         <w:t>hash</w:t>
       </w:r>
       <w:proofErr w:type="spellEnd"/>
-      <w:r>
-        <w:t xml:space="preserve"> e grafos</w:t>
-      </w:r>
-    </w:p>
+    </w:p>
+    <w:p>
+      <w:r>
+        <w:t>É uma estrutura de dados especiais, que associa chaves de pesquisa a valores.</w:t>
+      </w:r>
+    </w:p>
+    <w:p>
+      <w:r>
+        <w:t xml:space="preserve">Generalização da ideia de </w:t>
+      </w:r>
+      <w:proofErr w:type="spellStart"/>
+      <w:r>
+        <w:t>array</w:t>
+      </w:r>
+      <w:proofErr w:type="spellEnd"/>
+      <w:r>
+        <w:t xml:space="preserve"> utilizando uma função denominada </w:t>
+      </w:r>
+      <w:proofErr w:type="spellStart"/>
+      <w:r>
+        <w:t>hashing</w:t>
+      </w:r>
+      <w:proofErr w:type="spellEnd"/>
+      <w:r>
+        <w:t xml:space="preserve"> para </w:t>
+      </w:r>
+      <w:r>
+        <w:rPr>
+          <w:color w:val="A36800" w:themeColor="accent2" w:themeShade="80"/>
+        </w:rPr>
+        <w:t>espalhar os elementos</w:t>
+      </w:r>
+      <w:r>
+        <w:t xml:space="preserve">, fazendo que fiquem de forma </w:t>
+      </w:r>
+      <w:r>
+        <w:rPr>
+          <w:color w:val="A36800" w:themeColor="accent2" w:themeShade="80"/>
+        </w:rPr>
+        <w:t xml:space="preserve">não ordenada </w:t>
+      </w:r>
+      <w:r>
+        <w:t>dentro do ‘</w:t>
+      </w:r>
+      <w:proofErr w:type="spellStart"/>
+      <w:r>
+        <w:t>array</w:t>
+      </w:r>
+      <w:proofErr w:type="spellEnd"/>
+      <w:r>
+        <w:t>’ que define a tabela.</w:t>
+      </w:r>
+    </w:p>
+    <w:p>
+      <w:r>
+        <w:t xml:space="preserve">A tabela </w:t>
+      </w:r>
+      <w:proofErr w:type="spellStart"/>
+      <w:r>
+        <w:t>hash</w:t>
+      </w:r>
+      <w:proofErr w:type="spellEnd"/>
+      <w:r>
+        <w:t xml:space="preserve"> permite a associação de “valores” a “chaves”.</w:t>
+      </w:r>
+    </w:p>
+    <w:p>
+      <w:pPr>
+        <w:spacing w:after="0"/>
+      </w:pPr>
+      <w:r>
+        <w:rPr>
+          <w:b/>
+        </w:rPr>
+        <w:t>Valores</w:t>
+      </w:r>
+      <w:r>
+        <w:t>: é a posição ou índice onde o elemento se encontra.</w:t>
+      </w:r>
+    </w:p>
+    <w:p>
+      <w:r>
+        <w:rPr>
+          <w:b/>
+        </w:rPr>
+        <w:t>Chave</w:t>
+      </w:r>
+      <w:r>
+        <w:t>: parte da informação que compõe o elemento a ser manipulado.</w:t>
+      </w:r>
+    </w:p>
+    <w:p/>
+    <w:p/>
     <w:p>
       <w:pPr>
         <w:pStyle w:val="Ttulo2"/>
       </w:pPr>
       <w:r>
-        <w:t>Árvore</w:t>
-      </w:r>
-    </w:p>
-    <w:p>
-      <w:r>
-        <w:t>Organiza os elementos de forma hierárquica, onde existem um elemento que fica no topo da árvore (raiz) e os elementos subordinados a ele(nós/folhas)</w:t>
-      </w:r>
-    </w:p>
-    <w:p/>
-    <w:p>
-      <w:pPr>
-        <w:pStyle w:val="Ttulo2"/>
-      </w:pPr>
-      <w:r>
-        <w:t xml:space="preserve">Tabelas </w:t>
-      </w:r>
-      <w:proofErr w:type="spellStart"/>
-      <w:r>
-        <w:t>hash</w:t>
-      </w:r>
-      <w:proofErr w:type="spellEnd"/>
-    </w:p>
-    <w:p>
-      <w:r>
-        <w:t>É uma estrutura de dados especiais, que associa chaves de pesquisa a valores.</w:t>
-      </w:r>
-    </w:p>
-    <w:p>
-      <w:r>
-        <w:t xml:space="preserve">Generalização da ideia de </w:t>
-      </w:r>
-      <w:proofErr w:type="spellStart"/>
-      <w:r>
-        <w:t>array</w:t>
-      </w:r>
-      <w:proofErr w:type="spellEnd"/>
-      <w:r>
-        <w:t xml:space="preserve"> utilizando uma função denominada </w:t>
-      </w:r>
-      <w:proofErr w:type="spellStart"/>
-      <w:r>
-        <w:t>hashing</w:t>
-      </w:r>
-      <w:proofErr w:type="spellEnd"/>
-      <w:r>
-        <w:t xml:space="preserve"> para </w:t>
-      </w:r>
-      <w:r>
-        <w:rPr>
-          <w:color w:val="A36800" w:themeColor="accent2" w:themeShade="80"/>
-        </w:rPr>
-        <w:t>espalhar os elementos</w:t>
-      </w:r>
-      <w:r>
-        <w:t xml:space="preserve">, fazendo que fiquem de forma </w:t>
-      </w:r>
-      <w:r>
-        <w:rPr>
-          <w:color w:val="A36800" w:themeColor="accent2" w:themeShade="80"/>
-        </w:rPr>
-        <w:t xml:space="preserve">não ordenada </w:t>
-      </w:r>
-      <w:r>
-        <w:t>dentro do ‘</w:t>
-      </w:r>
-      <w:proofErr w:type="spellStart"/>
-      <w:r>
-        <w:t>array</w:t>
-      </w:r>
-      <w:proofErr w:type="spellEnd"/>
-      <w:r>
-        <w:t>’ que define a tabela.</w:t>
-      </w:r>
-    </w:p>
-    <w:p>
-      <w:r>
-        <w:t xml:space="preserve">A tabela </w:t>
-      </w:r>
-      <w:proofErr w:type="spellStart"/>
-      <w:r>
-        <w:t>hash</w:t>
-      </w:r>
-      <w:proofErr w:type="spellEnd"/>
-      <w:r>
-        <w:t xml:space="preserve"> permite a associação de “valores” a “chaves”.</w:t>
-      </w:r>
-    </w:p>
-    <w:p>
-      <w:pPr>
-        <w:spacing w:after="0"/>
-      </w:pPr>
-      <w:r>
-        <w:rPr>
-          <w:b/>
-        </w:rPr>
-        <w:t>Valores</w:t>
-      </w:r>
-      <w:r>
-        <w:t>: é a posição ou índice onde o elemento se encontra.</w:t>
-      </w:r>
-    </w:p>
-    <w:p>
-      <w:r>
-        <w:rPr>
-          <w:b/>
-        </w:rPr>
-        <w:t>Chave</w:t>
-      </w:r>
-      <w:r>
-        <w:t>: parte da informação que compõe o elemento a ser manipulado.</w:t>
-      </w:r>
-    </w:p>
-    <w:p/>
-    <w:p/>
-    <w:p>
-      <w:pPr>
-        <w:pStyle w:val="Ttulo2"/>
-      </w:pPr>
-      <w:r>
         <w:rPr>
           <w:noProof/>
         </w:rPr>
         <w:drawing>
-          <wp:anchor distT="0" distB="0" distL="114300" distR="114300" simplePos="0" relativeHeight="251658240" behindDoc="1" locked="0" layoutInCell="1" allowOverlap="1" wp14:anchorId="6437BA92">
+          <wp:anchor distT="0" distB="0" distL="114300" distR="114300" simplePos="0" relativeHeight="251658240" behindDoc="1" locked="0" layoutInCell="1" allowOverlap="1" wp14:anchorId="2ECC3E52" wp14:editId="6C7F8AC1">
             <wp:simplePos x="0" y="0"/>
             <wp:positionH relativeFrom="column">
               <wp:posOffset>3555310</wp:posOffset>
@@ -1342,11 +1321,9 @@
             <w:tcW w:w="2261" w:type="dxa"/>
           </w:tcPr>
           <w:p>
-            <w:proofErr w:type="spellStart"/>
             <w:r>
               <w:t>Dir</w:t>
             </w:r>
-            <w:proofErr w:type="spellEnd"/>
           </w:p>
         </w:tc>
         <w:tc>
@@ -1636,13 +1613,8 @@
             <w:tcW w:w="2261" w:type="dxa"/>
           </w:tcPr>
           <w:p>
-            <w:proofErr w:type="spellStart"/>
-            <w:r>
-              <w:t>Echo</w:t>
-            </w:r>
-            <w:proofErr w:type="spellEnd"/>
-            <w:r>
-              <w:t xml:space="preserve"> </w:t>
+            <w:r>
+              <w:t xml:space="preserve">Echo </w:t>
             </w:r>
             <w:proofErr w:type="spellStart"/>
             <w:r>
@@ -1951,7 +1923,7 @@
           <w:noProof/>
         </w:rPr>
         <w:drawing>
-          <wp:inline distT="0" distB="0" distL="0" distR="0" wp14:anchorId="60CD9635" wp14:editId="47BFD857">
+          <wp:inline distT="0" distB="0" distL="0" distR="0" wp14:anchorId="73FB0C71" wp14:editId="01192E7C">
             <wp:extent cx="3890774" cy="2172776"/>
             <wp:effectExtent l="0" t="0" r="0" b="0"/>
             <wp:docPr id="2" name="Imagem 2"/>
@@ -1999,13 +1971,8 @@
         <w:pStyle w:val="Ttulo2"/>
       </w:pPr>
       <w:r>
-        <w:t xml:space="preserve">Chaves SSH e </w:t>
-      </w:r>
-      <w:proofErr w:type="spellStart"/>
-      <w:r>
-        <w:t>Tokens</w:t>
-      </w:r>
-      <w:proofErr w:type="spellEnd"/>
+        <w:t>Chaves SSH e Tokens</w:t>
+      </w:r>
     </w:p>
     <w:p/>
     <w:p>
@@ -2360,7 +2327,7 @@
           <w:noProof/>
         </w:rPr>
         <w:drawing>
-          <wp:anchor distT="0" distB="0" distL="114300" distR="114300" simplePos="0" relativeHeight="251659264" behindDoc="1" locked="0" layoutInCell="1" allowOverlap="1" wp14:anchorId="6534243A">
+          <wp:anchor distT="0" distB="0" distL="114300" distR="114300" simplePos="0" relativeHeight="251659264" behindDoc="1" locked="0" layoutInCell="1" allowOverlap="1" wp14:anchorId="3E190006" wp14:editId="6022A9C4">
             <wp:simplePos x="0" y="0"/>
             <wp:positionH relativeFrom="column">
               <wp:posOffset>3992466</wp:posOffset>
@@ -2579,15 +2546,7 @@
         </w:tabs>
       </w:pPr>
       <w:r>
-        <w:t xml:space="preserve">Primeiro você irá precisar gerar o </w:t>
-      </w:r>
-      <w:proofErr w:type="spellStart"/>
-      <w:r>
-        <w:t>token</w:t>
-      </w:r>
-      <w:proofErr w:type="spellEnd"/>
-      <w:r>
-        <w:t xml:space="preserve"> no GitHub em Settings, </w:t>
+        <w:t xml:space="preserve">Primeiro você irá precisar gerar o token no GitHub em Settings, </w:t>
       </w:r>
       <w:proofErr w:type="spellStart"/>
       <w:r>
@@ -2611,15 +2570,7 @@
       </w:r>
       <w:proofErr w:type="spellEnd"/>
       <w:r>
-        <w:t xml:space="preserve"> </w:t>
-      </w:r>
-      <w:proofErr w:type="spellStart"/>
-      <w:r>
-        <w:t>tokens</w:t>
-      </w:r>
-      <w:proofErr w:type="spellEnd"/>
-      <w:r>
-        <w:t xml:space="preserve">, </w:t>
+        <w:t xml:space="preserve"> tokens, </w:t>
       </w:r>
       <w:proofErr w:type="spellStart"/>
       <w:r>
@@ -2627,15 +2578,7 @@
       </w:r>
       <w:proofErr w:type="spellEnd"/>
       <w:r>
-        <w:t xml:space="preserve"> new </w:t>
-      </w:r>
-      <w:proofErr w:type="spellStart"/>
-      <w:r>
-        <w:t>token</w:t>
-      </w:r>
-      <w:proofErr w:type="spellEnd"/>
-      <w:r>
-        <w:t>.</w:t>
+        <w:t xml:space="preserve"> new token.</w:t>
       </w:r>
     </w:p>
     <w:p>
@@ -2645,15 +2588,7 @@
         </w:tabs>
       </w:pPr>
       <w:r>
-        <w:t xml:space="preserve">Escolha uma data que ficará ativo o seu </w:t>
-      </w:r>
-      <w:proofErr w:type="spellStart"/>
-      <w:r>
-        <w:t>token</w:t>
-      </w:r>
-      <w:proofErr w:type="spellEnd"/>
-      <w:r>
-        <w:t xml:space="preserve"> e o nome. Após ative a caixa “</w:t>
+        <w:t>Escolha uma data que ficará ativo o seu token e o nome. Após ative a caixa “</w:t>
       </w:r>
       <w:proofErr w:type="spellStart"/>
       <w:r>
@@ -2678,15 +2613,7 @@
         <w:t xml:space="preserve"> Token </w:t>
       </w:r>
       <w:r>
-        <w:t xml:space="preserve">e copiar o link do </w:t>
-      </w:r>
-      <w:proofErr w:type="spellStart"/>
-      <w:r>
-        <w:t>token</w:t>
-      </w:r>
-      <w:proofErr w:type="spellEnd"/>
-      <w:r>
-        <w:t>.</w:t>
+        <w:t>e copiar o link do token.</w:t>
       </w:r>
     </w:p>
     <w:p>
@@ -2754,15 +2681,7 @@
         </w:tabs>
       </w:pPr>
       <w:r>
-        <w:t xml:space="preserve">Vai aparecer uma tela para colar o seu </w:t>
-      </w:r>
-      <w:proofErr w:type="spellStart"/>
-      <w:r>
-        <w:t>token</w:t>
-      </w:r>
-      <w:proofErr w:type="spellEnd"/>
-      <w:r>
-        <w:t>, depois é só clicar em “</w:t>
+        <w:t>Vai aparecer uma tela para colar o seu token, depois é só clicar em “</w:t>
       </w:r>
       <w:proofErr w:type="spellStart"/>
       <w:r>
@@ -3441,6 +3360,31 @@
         <w:rPr>
           <w:color w:val="0070C0"/>
         </w:rPr>
+        <w:t xml:space="preserve"> add*</w:t>
+      </w:r>
+      <w:r>
+        <w:rPr>
+          <w:color w:val="0070C0"/>
+        </w:rPr>
+        <w:t xml:space="preserve">                    </w:t>
+      </w:r>
+      <w:r>
+        <w:t xml:space="preserve">- irá adicionar todos os arquivos do repositório </w:t>
+      </w:r>
+    </w:p>
+    <w:p>
+      <w:proofErr w:type="spellStart"/>
+      <w:r>
+        <w:rPr>
+          <w:color w:val="0070C0"/>
+        </w:rPr>
+        <w:t>Git</w:t>
+      </w:r>
+      <w:proofErr w:type="spellEnd"/>
+      <w:r>
+        <w:rPr>
+          <w:color w:val="0070C0"/>
+        </w:rPr>
         <w:t xml:space="preserve"> </w:t>
       </w:r>
       <w:proofErr w:type="spellStart"/>
@@ -3448,26 +3392,40 @@
         <w:rPr>
           <w:color w:val="0070C0"/>
         </w:rPr>
-        <w:t>add</w:t>
-      </w:r>
-      <w:proofErr w:type="spellEnd"/>
-      <w:r>
-        <w:rPr>
-          <w:color w:val="0070C0"/>
-        </w:rPr>
-        <w:t>*</w:t>
-      </w:r>
-      <w:r>
-        <w:rPr>
-          <w:color w:val="0070C0"/>
-        </w:rPr>
-        <w:t xml:space="preserve">                    </w:t>
-      </w:r>
-      <w:r>
-        <w:t xml:space="preserve">- irá adicionar todos os arquivos do repositório </w:t>
-      </w:r>
-    </w:p>
-    <w:p>
+        <w:t>commit</w:t>
+      </w:r>
+      <w:proofErr w:type="spellEnd"/>
+      <w:r>
+        <w:rPr>
+          <w:color w:val="0070C0"/>
+        </w:rPr>
+        <w:t xml:space="preserve"> -m “</w:t>
+      </w:r>
+      <w:r>
+        <w:t>descrição da alteração feita</w:t>
+      </w:r>
+      <w:r>
+        <w:rPr>
+          <w:color w:val="0070C0"/>
+        </w:rPr>
+        <w:t>”</w:t>
+      </w:r>
+    </w:p>
+    <w:p/>
+    <w:p>
+      <w:pPr>
+        <w:pStyle w:val="Ttulo2"/>
+      </w:pPr>
+      <w:r>
+        <w:t>Trabalhando com o GitHub</w:t>
+      </w:r>
+    </w:p>
+    <w:p>
+      <w:pPr>
+        <w:rPr>
+          <w:color w:val="0070C0"/>
+        </w:rPr>
+      </w:pPr>
       <w:proofErr w:type="spellStart"/>
       <w:r>
         <w:rPr>
@@ -3487,128 +3445,154 @@
         <w:rPr>
           <w:color w:val="0070C0"/>
         </w:rPr>
-        <w:t>commit</w:t>
-      </w:r>
-      <w:proofErr w:type="spellEnd"/>
-      <w:r>
-        <w:rPr>
-          <w:color w:val="0070C0"/>
-        </w:rPr>
-        <w:t xml:space="preserve"> -m “</w:t>
-      </w:r>
-      <w:r>
-        <w:t>descrição da alteração feita</w:t>
-      </w:r>
-      <w:r>
-        <w:rPr>
-          <w:color w:val="0070C0"/>
-        </w:rPr>
+        <w:t>config</w:t>
+      </w:r>
+      <w:proofErr w:type="spellEnd"/>
+      <w:r>
+        <w:rPr>
+          <w:color w:val="0070C0"/>
+        </w:rPr>
+        <w:t xml:space="preserve"> --</w:t>
+      </w:r>
+      <w:proofErr w:type="spellStart"/>
+      <w:r>
+        <w:rPr>
+          <w:color w:val="0070C0"/>
+        </w:rPr>
+        <w:t>list</w:t>
+      </w:r>
+      <w:proofErr w:type="spellEnd"/>
+    </w:p>
+    <w:p>
+      <w:r>
+        <w:t xml:space="preserve">Se o seu nome e </w:t>
+      </w:r>
+      <w:proofErr w:type="spellStart"/>
+      <w:r>
+        <w:t>email</w:t>
+      </w:r>
+      <w:proofErr w:type="spellEnd"/>
+      <w:r>
+        <w:t xml:space="preserve"> não estiverem</w:t>
+      </w:r>
+      <w:r>
+        <w:t xml:space="preserve"> escritos, será necessário adicionar</w:t>
+      </w:r>
+    </w:p>
+    <w:p>
+      <w:proofErr w:type="spellStart"/>
+      <w:r>
+        <w:rPr>
+          <w:color w:val="0070C0"/>
+        </w:rPr>
+        <w:t>Git</w:t>
+      </w:r>
+      <w:proofErr w:type="spellEnd"/>
+      <w:r>
+        <w:rPr>
+          <w:color w:val="0070C0"/>
+        </w:rPr>
+        <w:t xml:space="preserve"> </w:t>
+      </w:r>
+      <w:proofErr w:type="spellStart"/>
+      <w:r>
+        <w:rPr>
+          <w:color w:val="0070C0"/>
+        </w:rPr>
+        <w:t>config</w:t>
+      </w:r>
+      <w:proofErr w:type="spellEnd"/>
+      <w:r>
+        <w:rPr>
+          <w:color w:val="0070C0"/>
+        </w:rPr>
+        <w:t xml:space="preserve"> --global user.name </w:t>
+      </w:r>
+      <w:r>
+        <w:t>“</w:t>
+      </w:r>
+      <w:proofErr w:type="spellStart"/>
+      <w:r>
+        <w:t>JaysiJJ</w:t>
+      </w:r>
+      <w:proofErr w:type="spellEnd"/>
+      <w:r>
         <w:t>”</w:t>
       </w:r>
     </w:p>
+    <w:p>
+      <w:proofErr w:type="spellStart"/>
+      <w:r>
+        <w:rPr>
+          <w:color w:val="0070C0"/>
+        </w:rPr>
+        <w:t>Git</w:t>
+      </w:r>
+      <w:proofErr w:type="spellEnd"/>
+      <w:r>
+        <w:rPr>
+          <w:color w:val="0070C0"/>
+        </w:rPr>
+        <w:t xml:space="preserve"> </w:t>
+      </w:r>
+      <w:proofErr w:type="spellStart"/>
+      <w:r>
+        <w:rPr>
+          <w:color w:val="0070C0"/>
+        </w:rPr>
+        <w:t>config</w:t>
+      </w:r>
+      <w:proofErr w:type="spellEnd"/>
+      <w:r>
+        <w:rPr>
+          <w:color w:val="0070C0"/>
+        </w:rPr>
+        <w:t xml:space="preserve"> --global </w:t>
+      </w:r>
+      <w:proofErr w:type="spellStart"/>
+      <w:proofErr w:type="gramStart"/>
+      <w:r>
+        <w:rPr>
+          <w:color w:val="0070C0"/>
+        </w:rPr>
+        <w:t>user.email</w:t>
+      </w:r>
+      <w:proofErr w:type="spellEnd"/>
+      <w:proofErr w:type="gramEnd"/>
+      <w:r>
+        <w:rPr>
+          <w:color w:val="0070C0"/>
+        </w:rPr>
+        <w:t xml:space="preserve"> </w:t>
+      </w:r>
+      <w:r>
+        <w:t>“jaimejaysi@gmail.com”</w:t>
+      </w:r>
+    </w:p>
     <w:p/>
     <w:p>
       <w:pPr>
         <w:pStyle w:val="Ttulo2"/>
       </w:pPr>
       <w:r>
-        <w:t>Trabalhando com o GitHub</w:t>
-      </w:r>
-    </w:p>
-    <w:p>
-      <w:pPr>
-        <w:rPr>
-          <w:color w:val="0070C0"/>
-        </w:rPr>
-      </w:pPr>
-      <w:proofErr w:type="spellStart"/>
-      <w:r>
-        <w:rPr>
-          <w:color w:val="0070C0"/>
-        </w:rPr>
-        <w:t>Git</w:t>
-      </w:r>
-      <w:proofErr w:type="spellEnd"/>
-      <w:r>
-        <w:rPr>
-          <w:color w:val="0070C0"/>
-        </w:rPr>
+        <w:t>Criando um repositório no GitHub</w:t>
+      </w:r>
+    </w:p>
+    <w:p>
+      <w:r>
+        <w:t>Clique em “</w:t>
+      </w:r>
+      <w:proofErr w:type="spellStart"/>
+      <w:r>
+        <w:t>your</w:t>
+      </w:r>
+      <w:proofErr w:type="spellEnd"/>
+      <w:r>
         <w:t xml:space="preserve"> </w:t>
       </w:r>
       <w:proofErr w:type="spellStart"/>
       <w:r>
-        <w:rPr>
-          <w:color w:val="0070C0"/>
-        </w:rPr>
-        <w:t>config</w:t>
-      </w:r>
-      <w:proofErr w:type="spellEnd"/>
-      <w:r>
-        <w:rPr>
-          <w:color w:val="0070C0"/>
-        </w:rPr>
-        <w:t xml:space="preserve"> --</w:t>
-      </w:r>
-      <w:proofErr w:type="spellStart"/>
-      <w:r>
-        <w:rPr>
-          <w:color w:val="0070C0"/>
-        </w:rPr>
-        <w:t>list</w:t>
-      </w:r>
-      <w:proofErr w:type="spellEnd"/>
-    </w:p>
-    <w:p>
-      <w:r>
-        <w:t xml:space="preserve">Se o seu nome e </w:t>
-      </w:r>
-      <w:proofErr w:type="spellStart"/>
-      <w:r>
-        <w:t>email</w:t>
-      </w:r>
-      <w:proofErr w:type="spellEnd"/>
-      <w:r>
-        <w:t xml:space="preserve"> não estiverem</w:t>
-      </w:r>
-      <w:r>
-        <w:t xml:space="preserve"> escritos, será necessário adicionar</w:t>
-      </w:r>
-    </w:p>
-    <w:p>
-      <w:proofErr w:type="spellStart"/>
-      <w:r>
-        <w:rPr>
-          <w:color w:val="0070C0"/>
-        </w:rPr>
-        <w:t>Git</w:t>
-      </w:r>
-      <w:proofErr w:type="spellEnd"/>
-      <w:r>
-        <w:rPr>
-          <w:color w:val="0070C0"/>
-        </w:rPr>
-        <w:t xml:space="preserve"> </w:t>
-      </w:r>
-      <w:proofErr w:type="spellStart"/>
-      <w:r>
-        <w:rPr>
-          <w:color w:val="0070C0"/>
-        </w:rPr>
-        <w:t>config</w:t>
-      </w:r>
-      <w:proofErr w:type="spellEnd"/>
-      <w:r>
-        <w:rPr>
-          <w:color w:val="0070C0"/>
-        </w:rPr>
-        <w:t xml:space="preserve"> --global user.name </w:t>
-      </w:r>
-      <w:r>
-        <w:t>“</w:t>
-      </w:r>
-      <w:proofErr w:type="spellStart"/>
-      <w:r>
-        <w:t>JaysiJJ</w:t>
+        <w:t>repositories</w:t>
       </w:r>
       <w:proofErr w:type="spellEnd"/>
       <w:r>
@@ -3616,88 +3600,12 @@
       </w:r>
     </w:p>
     <w:p>
-      <w:proofErr w:type="spellStart"/>
-      <w:r>
-        <w:rPr>
-          <w:color w:val="0070C0"/>
-        </w:rPr>
-        <w:t>Git</w:t>
-      </w:r>
-      <w:proofErr w:type="spellEnd"/>
-      <w:r>
-        <w:rPr>
-          <w:color w:val="0070C0"/>
-        </w:rPr>
-        <w:t xml:space="preserve"> </w:t>
-      </w:r>
-      <w:proofErr w:type="spellStart"/>
-      <w:r>
-        <w:rPr>
-          <w:color w:val="0070C0"/>
-        </w:rPr>
-        <w:t>config</w:t>
-      </w:r>
-      <w:proofErr w:type="spellEnd"/>
-      <w:r>
-        <w:rPr>
-          <w:color w:val="0070C0"/>
-        </w:rPr>
-        <w:t xml:space="preserve"> --global </w:t>
-      </w:r>
-      <w:proofErr w:type="spellStart"/>
-      <w:proofErr w:type="gramStart"/>
-      <w:r>
-        <w:rPr>
-          <w:color w:val="0070C0"/>
-        </w:rPr>
-        <w:t>user.email</w:t>
-      </w:r>
-      <w:proofErr w:type="spellEnd"/>
-      <w:proofErr w:type="gramEnd"/>
-      <w:r>
-        <w:rPr>
-          <w:color w:val="0070C0"/>
-        </w:rPr>
-        <w:t xml:space="preserve"> </w:t>
-      </w:r>
-      <w:r>
-        <w:t>“jaimejaysi@gmail.com”</w:t>
-      </w:r>
-    </w:p>
-    <w:p/>
-    <w:p>
-      <w:pPr>
-        <w:pStyle w:val="Ttulo2"/>
-      </w:pPr>
-      <w:r>
-        <w:t>Criando um repositório no GitHub</w:t>
-      </w:r>
-    </w:p>
-    <w:p>
-      <w:r>
-        <w:t>Clique em “</w:t>
-      </w:r>
-      <w:proofErr w:type="spellStart"/>
-      <w:r>
-        <w:t>your</w:t>
-      </w:r>
-      <w:proofErr w:type="spellEnd"/>
-      <w:r>
-        <w:t xml:space="preserve"> </w:t>
-      </w:r>
-      <w:proofErr w:type="spellStart"/>
-      <w:r>
-        <w:t>repositories</w:t>
-      </w:r>
-      <w:proofErr w:type="spellEnd"/>
-      <w:r>
-        <w:t>”</w:t>
-      </w:r>
-    </w:p>
-    <w:p>
-      <w:r>
+      <w:r>
+        <w:rPr>
+          <w:noProof/>
+        </w:rPr>
         <w:drawing>
-          <wp:inline distT="0" distB="0" distL="0" distR="0" wp14:anchorId="45F6998A" wp14:editId="4F34AF66">
+          <wp:inline distT="0" distB="0" distL="0" distR="0" wp14:anchorId="2CD7A35D" wp14:editId="67A2F47C">
             <wp:extent cx="1914792" cy="1905266"/>
             <wp:effectExtent l="0" t="0" r="9525" b="0"/>
             <wp:docPr id="4" name="Imagem 4"/>
@@ -3740,8 +3648,11 @@
     </w:p>
     <w:p>
       <w:r>
+        <w:rPr>
+          <w:noProof/>
+        </w:rPr>
         <w:drawing>
-          <wp:inline distT="0" distB="0" distL="0" distR="0" wp14:anchorId="0A1787CE" wp14:editId="60B4391C">
+          <wp:inline distT="0" distB="0" distL="0" distR="0" wp14:anchorId="718A20BF" wp14:editId="5B172836">
             <wp:extent cx="2086266" cy="2000529"/>
             <wp:effectExtent l="0" t="0" r="9525" b="0"/>
             <wp:docPr id="5" name="Imagem 5"/>
@@ -3838,8 +3749,11 @@
     </w:p>
     <w:p>
       <w:r>
+        <w:rPr>
+          <w:noProof/>
+        </w:rPr>
         <w:drawing>
-          <wp:inline distT="0" distB="0" distL="0" distR="0" wp14:anchorId="19446CC1" wp14:editId="70D9E916">
+          <wp:inline distT="0" distB="0" distL="0" distR="0" wp14:anchorId="226E7DF4" wp14:editId="03E2C76C">
             <wp:extent cx="5400040" cy="1118235"/>
             <wp:effectExtent l="0" t="0" r="0" b="5715"/>
             <wp:docPr id="6" name="Imagem 6"/>
@@ -4064,19 +3978,11 @@
         </w:rPr>
         <w:t xml:space="preserve"> </w:t>
       </w:r>
-      <w:proofErr w:type="spellStart"/>
-      <w:r>
-        <w:rPr>
-          <w:color w:val="0070C0"/>
-        </w:rPr>
-        <w:t>master</w:t>
-      </w:r>
-      <w:proofErr w:type="spellEnd"/>
-      <w:r>
-        <w:rPr>
-          <w:color w:val="0070C0"/>
-        </w:rPr>
-        <w:t xml:space="preserve">        </w:t>
+      <w:r>
+        <w:rPr>
+          <w:color w:val="0070C0"/>
+        </w:rPr>
+        <w:t xml:space="preserve">master        </w:t>
       </w:r>
       <w:r>
         <w:t xml:space="preserve">- irá pedir as suas </w:t>
@@ -4139,10 +4045,57 @@
         <w:rPr>
           <w:color w:val="0070C0"/>
         </w:rPr>
-        <w:t xml:space="preserve">*                    </w:t>
-      </w:r>
-      <w:r>
-        <w:t xml:space="preserve">- irá adicionar todos os arquivos do repositório </w:t>
+        <w:t xml:space="preserve">* </w:t>
+      </w:r>
+      <w:r>
+        <w:t xml:space="preserve">ou </w:t>
+      </w:r>
+      <w:proofErr w:type="spellStart"/>
+      <w:r>
+        <w:rPr>
+          <w:color w:val="0070C0"/>
+        </w:rPr>
+        <w:t>Git</w:t>
+      </w:r>
+      <w:proofErr w:type="spellEnd"/>
+      <w:r>
+        <w:rPr>
+          <w:color w:val="0070C0"/>
+        </w:rPr>
+        <w:t xml:space="preserve"> </w:t>
+      </w:r>
+      <w:proofErr w:type="spellStart"/>
+      <w:proofErr w:type="gramStart"/>
+      <w:r>
+        <w:rPr>
+          <w:color w:val="0070C0"/>
+        </w:rPr>
+        <w:t>add</w:t>
+      </w:r>
+      <w:proofErr w:type="spellEnd"/>
+      <w:r>
+        <w:rPr>
+          <w:color w:val="0070C0"/>
+        </w:rPr>
+        <w:t xml:space="preserve"> .</w:t>
+      </w:r>
+      <w:proofErr w:type="gramEnd"/>
+      <w:r>
+        <w:rPr>
+          <w:color w:val="0070C0"/>
+        </w:rPr>
+        <w:t xml:space="preserve">                   </w:t>
+      </w:r>
+      <w:r>
+        <w:t xml:space="preserve">- </w:t>
+      </w:r>
+      <w:proofErr w:type="gramStart"/>
+      <w:r>
+        <w:t>irá</w:t>
+      </w:r>
+      <w:proofErr w:type="gramEnd"/>
+      <w:r>
+        <w:t xml:space="preserve"> adicionar todos os arquivos do repositório </w:t>
       </w:r>
     </w:p>
     <w:p>
@@ -4207,44 +4160,28 @@
         <w:rPr>
           <w:color w:val="0070C0"/>
         </w:rPr>
+        <w:t xml:space="preserve"> push </w:t>
+      </w:r>
+      <w:proofErr w:type="spellStart"/>
+      <w:r>
+        <w:rPr>
+          <w:color w:val="FFFF00"/>
+        </w:rPr>
+        <w:t>origin</w:t>
+      </w:r>
+      <w:proofErr w:type="spellEnd"/>
+      <w:r>
+        <w:rPr>
+          <w:color w:val="FFFF00"/>
+        </w:rPr>
         <w:t xml:space="preserve"> </w:t>
       </w:r>
-      <w:proofErr w:type="spellStart"/>
-      <w:r>
-        <w:rPr>
-          <w:color w:val="0070C0"/>
-        </w:rPr>
-        <w:t>push</w:t>
-      </w:r>
-      <w:proofErr w:type="spellEnd"/>
-      <w:r>
-        <w:rPr>
-          <w:color w:val="0070C0"/>
-        </w:rPr>
-        <w:t xml:space="preserve"> </w:t>
-      </w:r>
-      <w:proofErr w:type="spellStart"/>
-      <w:r>
-        <w:rPr>
-          <w:color w:val="FFFF00"/>
-        </w:rPr>
-        <w:t>origin</w:t>
-      </w:r>
-      <w:proofErr w:type="spellEnd"/>
-      <w:r>
-        <w:rPr>
-          <w:color w:val="FFFF00"/>
-        </w:rPr>
-        <w:t xml:space="preserve"> </w:t>
-      </w:r>
-      <w:proofErr w:type="spellStart"/>
       <w:r>
         <w:rPr>
           <w:color w:val="B64926" w:themeColor="accent3"/>
         </w:rPr>
         <w:t>master</w:t>
       </w:r>
-      <w:proofErr w:type="spellEnd"/>
       <w:r>
         <w:t xml:space="preserve">        </w:t>
       </w:r>
@@ -4278,15 +4215,7 @@
       </w:r>
       <w:proofErr w:type="spellEnd"/>
       <w:r>
-        <w:t xml:space="preserve"> e não </w:t>
-      </w:r>
-      <w:proofErr w:type="spellStart"/>
-      <w:r>
-        <w:t>master</w:t>
-      </w:r>
-      <w:proofErr w:type="spellEnd"/>
-      <w:r>
-        <w:t>)</w:t>
+        <w:t xml:space="preserve"> e não master)</w:t>
       </w:r>
     </w:p>
     <w:p>
@@ -4354,19 +4283,11 @@
         </w:rPr>
         <w:t xml:space="preserve"> </w:t>
       </w:r>
-      <w:proofErr w:type="spellStart"/>
-      <w:r>
-        <w:rPr>
-          <w:color w:val="0070C0"/>
-        </w:rPr>
-        <w:t>master</w:t>
-      </w:r>
-      <w:proofErr w:type="spellEnd"/>
-      <w:r>
-        <w:rPr>
-          <w:color w:val="0070C0"/>
-        </w:rPr>
-        <w:t xml:space="preserve">        </w:t>
+      <w:r>
+        <w:rPr>
+          <w:color w:val="0070C0"/>
+        </w:rPr>
+        <w:t xml:space="preserve">master        </w:t>
       </w:r>
       <w:r>
         <w:t>- vai baixar o arquivo modificado</w:t>
@@ -4497,19 +4418,11 @@
         </w:rPr>
         <w:t xml:space="preserve"> </w:t>
       </w:r>
-      <w:proofErr w:type="spellStart"/>
-      <w:r>
-        <w:rPr>
-          <w:color w:val="0070C0"/>
-        </w:rPr>
-        <w:t>master</w:t>
-      </w:r>
-      <w:proofErr w:type="spellEnd"/>
-      <w:r>
-        <w:rPr>
-          <w:color w:val="0070C0"/>
-        </w:rPr>
-        <w:t xml:space="preserve">        </w:t>
+      <w:r>
+        <w:rPr>
+          <w:color w:val="0070C0"/>
+        </w:rPr>
+        <w:t xml:space="preserve">master        </w:t>
       </w:r>
       <w:r>
         <w:t xml:space="preserve">- irá pedir as suas </w:t>
@@ -4550,7 +4463,7 @@
 </file>
 
 <file path=word/numbering.xml><?xml version="1.0" encoding="utf-8"?>
-<w:numbering xmlns:wpc="http://schemas.microsoft.com/office/word/2010/wordprocessingCanvas" xmlns:cx="http://schemas.microsoft.com/office/drawing/2014/chartex" xmlns:cx1="http://schemas.microsoft.com/office/drawing/2015/9/8/chartex" xmlns:cx2="http://schemas.microsoft.com/office/drawing/2015/10/21/chartex" xmlns:cx3="http://schemas.microsoft.com/office/drawing/2016/5/9/chartex" xmlns:cx4="http://schemas.microsoft.com/office/drawing/2016/5/10/chartex" xmlns:cx5="http://schemas.microsoft.com/office/drawing/2016/5/11/chartex" xmlns:cx6="http://schemas.microsoft.com/office/drawing/2016/5/12/chartex" xmlns:cx7="http://schemas.microsoft.com/office/drawing/2016/5/13/chartex" xmlns:cx8="http://schemas.microsoft.com/office/drawing/2016/5/14/chartex" xmlns:mc="http://schemas.openxmlformats.org/markup-compatibility/2006" xmlns:aink="http://schemas.microsoft.com/office/drawing/2016/ink" xmlns:am3d="http://schemas.microsoft.com/office/drawing/2017/model3d" xmlns:o="urn:schemas-microsoft-com:office:office" xmlns:r="http://schemas.openxmlformats.org/officeDocument/2006/relationships" xmlns:m="http://schemas.openxmlformats.org/officeDocument/2006/math" xmlns:v="urn:schemas-microsoft-com:vml" xmlns:wp14="http://schemas.microsoft.com/office/word/2010/wordprocessingDrawing" xmlns:wp="http://schemas.openxmlformats.org/drawingml/2006/wordprocessingDrawing" xmlns:w10="urn:schemas-microsoft-com:office:word" xmlns:w="http://schemas.openxmlformats.org/wordprocessingml/2006/main" xmlns:w14="http://schemas.microsoft.com/office/word/2010/wordml" xmlns:w15="http://schemas.microsoft.com/office/word/2012/wordml" xmlns:w16cid="http://schemas.microsoft.com/office/word/2016/wordml/cid" xmlns:w16se="http://schemas.microsoft.com/office/word/2015/wordml/symex" xmlns:wpg="http://schemas.microsoft.com/office/word/2010/wordprocessingGroup" xmlns:wpi="http://schemas.microsoft.com/office/word/2010/wordprocessingInk" xmlns:wne="http://schemas.microsoft.com/office/word/2006/wordml" xmlns:wps="http://schemas.microsoft.com/office/word/2010/wordprocessingShape" mc:Ignorable="w14 w15 w16se w16cid wp14">
+<w:numbering xmlns:wpc="http://schemas.microsoft.com/office/word/2010/wordprocessingCanvas" xmlns:cx="http://schemas.microsoft.com/office/drawing/2014/chartex" xmlns:cx1="http://schemas.microsoft.com/office/drawing/2015/9/8/chartex" xmlns:cx2="http://schemas.microsoft.com/office/drawing/2015/10/21/chartex" xmlns:cx3="http://schemas.microsoft.com/office/drawing/2016/5/9/chartex" xmlns:cx4="http://schemas.microsoft.com/office/drawing/2016/5/10/chartex" xmlns:cx5="http://schemas.microsoft.com/office/drawing/2016/5/11/chartex" xmlns:cx6="http://schemas.microsoft.com/office/drawing/2016/5/12/chartex" xmlns:cx7="http://schemas.microsoft.com/office/drawing/2016/5/13/chartex" xmlns:cx8="http://schemas.microsoft.com/office/drawing/2016/5/14/chartex" xmlns:mc="http://schemas.openxmlformats.org/markup-compatibility/2006" xmlns:aink="http://schemas.microsoft.com/office/drawing/2016/ink" xmlns:am3d="http://schemas.microsoft.com/office/drawing/2017/model3d" xmlns:o="urn:schemas-microsoft-com:office:office" xmlns:r="http://schemas.openxmlformats.org/officeDocument/2006/relationships" xmlns:m="http://schemas.openxmlformats.org/officeDocument/2006/math" xmlns:v="urn:schemas-microsoft-com:vml" xmlns:wp14="http://schemas.microsoft.com/office/word/2010/wordprocessingDrawing" xmlns:wp="http://schemas.openxmlformats.org/drawingml/2006/wordprocessingDrawing" xmlns:w10="urn:schemas-microsoft-com:office:word" xmlns:w="http://schemas.openxmlformats.org/wordprocessingml/2006/main" xmlns:w14="http://schemas.microsoft.com/office/word/2010/wordml" xmlns:w15="http://schemas.microsoft.com/office/word/2012/wordml" xmlns:w16cex="http://schemas.microsoft.com/office/word/2018/wordml/cex" xmlns:w16cid="http://schemas.microsoft.com/office/word/2016/wordml/cid" xmlns:w16="http://schemas.microsoft.com/office/word/2018/wordml" xmlns:w16sdtdh="http://schemas.microsoft.com/office/word/2020/wordml/sdtdatahash" xmlns:w16se="http://schemas.microsoft.com/office/word/2015/wordml/symex" xmlns:wpg="http://schemas.microsoft.com/office/word/2010/wordprocessingGroup" xmlns:wpi="http://schemas.microsoft.com/office/word/2010/wordprocessingInk" xmlns:wne="http://schemas.microsoft.com/office/word/2006/wordml" xmlns:wps="http://schemas.microsoft.com/office/word/2010/wordprocessingShape" mc:Ignorable="w14 w15 w16se w16cid w16 w16cex w16sdtdh wp14">
   <w:abstractNum w:abstractNumId="0" w15:restartNumberingAfterBreak="0">
     <w:nsid w:val="294A412B"/>
     <w:multiLevelType w:val="hybridMultilevel"/>
@@ -4903,7 +4816,7 @@
 </file>
 
 <file path=word/styles.xml><?xml version="1.0" encoding="utf-8"?>
-<w:styles xmlns:mc="http://schemas.openxmlformats.org/markup-compatibility/2006" xmlns:r="http://schemas.openxmlformats.org/officeDocument/2006/relationships" xmlns:w="http://schemas.openxmlformats.org/wordprocessingml/2006/main" xmlns:w14="http://schemas.microsoft.com/office/word/2010/wordml" xmlns:w15="http://schemas.microsoft.com/office/word/2012/wordml" xmlns:w16cid="http://schemas.microsoft.com/office/word/2016/wordml/cid" xmlns:w16se="http://schemas.microsoft.com/office/word/2015/wordml/symex" mc:Ignorable="w14 w15 w16se w16cid">
+<w:styles xmlns:mc="http://schemas.openxmlformats.org/markup-compatibility/2006" xmlns:r="http://schemas.openxmlformats.org/officeDocument/2006/relationships" xmlns:w="http://schemas.openxmlformats.org/wordprocessingml/2006/main" xmlns:w14="http://schemas.microsoft.com/office/word/2010/wordml" xmlns:w15="http://schemas.microsoft.com/office/word/2012/wordml" xmlns:w16cex="http://schemas.microsoft.com/office/word/2018/wordml/cex" xmlns:w16cid="http://schemas.microsoft.com/office/word/2016/wordml/cid" xmlns:w16="http://schemas.microsoft.com/office/word/2018/wordml" xmlns:w16sdtdh="http://schemas.microsoft.com/office/word/2020/wordml/sdtdatahash" xmlns:w16se="http://schemas.microsoft.com/office/word/2015/wordml/symex" mc:Ignorable="w14 w15 w16se w16cid w16 w16cex w16sdtdh">
   <w:docDefaults>
     <w:rPrDefault>
       <w:rPr>
@@ -4919,7 +4832,7 @@
       </w:pPr>
     </w:pPrDefault>
   </w:docDefaults>
-  <w:latentStyles w:defLockedState="0" w:defUIPriority="99" w:defSemiHidden="0" w:defUnhideWhenUsed="0" w:defQFormat="0" w:count="375">
+  <w:latentStyles w:defLockedState="0" w:defUIPriority="99" w:defSemiHidden="0" w:defUnhideWhenUsed="0" w:defQFormat="0" w:count="376">
     <w:lsdException w:name="Normal" w:uiPriority="0" w:qFormat="1"/>
     <w:lsdException w:name="heading 1" w:uiPriority="9" w:qFormat="1"/>
     <w:lsdException w:name="heading 2" w:semiHidden="1" w:uiPriority="9" w:unhideWhenUsed="1" w:qFormat="1"/>
@@ -5025,7 +4938,6 @@
     <w:lsdException w:name="HTML Sample" w:semiHidden="1" w:unhideWhenUsed="1"/>
     <w:lsdException w:name="HTML Typewriter" w:semiHidden="1" w:unhideWhenUsed="1"/>
     <w:lsdException w:name="HTML Variable" w:semiHidden="1" w:unhideWhenUsed="1"/>
-    <w:lsdException w:name="Normal Table" w:semiHidden="1" w:unhideWhenUsed="1"/>
     <w:lsdException w:name="annotation subject" w:semiHidden="1" w:unhideWhenUsed="1"/>
     <w:lsdException w:name="No List" w:semiHidden="1" w:unhideWhenUsed="1"/>
     <w:lsdException w:name="Outline List 1" w:semiHidden="1" w:unhideWhenUsed="1"/>
@@ -5072,10 +4984,8 @@
     <w:lsdException w:name="Table Subtle 2" w:semiHidden="1" w:unhideWhenUsed="1"/>
     <w:lsdException w:name="Table Web 1" w:semiHidden="1" w:unhideWhenUsed="1"/>
     <w:lsdException w:name="Table Web 2" w:semiHidden="1" w:unhideWhenUsed="1"/>
-    <w:lsdException w:name="Table Web 3" w:semiHidden="1" w:unhideWhenUsed="1"/>
     <w:lsdException w:name="Balloon Text" w:semiHidden="1" w:unhideWhenUsed="1"/>
     <w:lsdException w:name="Table Grid" w:uiPriority="39"/>
-    <w:lsdException w:name="Table Theme" w:semiHidden="1" w:unhideWhenUsed="1"/>
     <w:lsdException w:name="Placeholder Text" w:semiHidden="1"/>
     <w:lsdException w:name="No Spacing" w:uiPriority="1" w:qFormat="1"/>
     <w:lsdException w:name="Light Shading" w:uiPriority="60"/>
@@ -5295,6 +5205,7 @@
     <w:lsdException w:name="Smart Hyperlink" w:semiHidden="1" w:unhideWhenUsed="1"/>
     <w:lsdException w:name="Hashtag" w:semiHidden="1" w:unhideWhenUsed="1"/>
     <w:lsdException w:name="Unresolved Mention" w:semiHidden="1" w:unhideWhenUsed="1"/>
+    <w:lsdException w:name="Smart Link" w:semiHidden="1" w:unhideWhenUsed="1"/>
   </w:latentStyles>
   <w:style w:type="paragraph" w:default="1" w:styleId="Normal">
     <w:name w:val="Normal"/>
@@ -5509,6 +5420,7 @@
   <w:style w:type="character" w:default="1" w:styleId="Fontepargpadro">
     <w:name w:val="Default Paragraph Font"/>
     <w:uiPriority w:val="1"/>
+    <w:semiHidden/>
     <w:unhideWhenUsed/>
   </w:style>
   <w:style w:type="table" w:default="1" w:styleId="Tabelanormal">

</xml_diff>